<commit_message>
new report without Aaron's part
</commit_message>
<xml_diff>
--- a/deliverable5/report.docx
+++ b/deliverable5/report.docx
@@ -791,34 +791,7 @@
         <w:rPr>
           <w:rFonts w:ascii="Times New Roman" w:hAnsi="Times New Roman" w:cs="Times New Roman"/>
         </w:rPr>
-        <w:t>executio</w:t>
-      </w:r>
-      <w:bookmarkStart w:id="0" w:name="_GoBack"/>
-      <w:bookmarkEnd w:id="0"/>
-      <w:r>
-        <w:rPr>
-          <w:rFonts w:ascii="Times New Roman" w:hAnsi="Times New Roman" w:cs="Times New Roman"/>
-        </w:rPr>
-        <w:t>n: add and multiply and uses branch instruction to conduct looping.</w:t>
-      </w:r>
-    </w:p>
-    <w:p>
-      <w:pPr>
-        <w:rPr>
-          <w:rFonts w:ascii="Times New Roman" w:hAnsi="Times New Roman" w:cs="Times New Roman"/>
-        </w:rPr>
-      </w:pPr>
-      <w:r>
-        <w:rPr>
-          <w:rFonts w:ascii="Times New Roman" w:hAnsi="Times New Roman" w:cs="Times New Roman"/>
-        </w:rPr>
-        <w:t>Bitwise program:</w:t>
-      </w:r>
-      <w:r>
-        <w:rPr>
-          <w:rFonts w:ascii="Times New Roman" w:hAnsi="Times New Roman" w:cs="Times New Roman"/>
-        </w:rPr>
-        <w:t xml:space="preserve"> </w:t>
+        <w:t>execution: add and multiply and uses branch instruction to conduct looping.</w:t>
       </w:r>
     </w:p>
     <w:p>
@@ -924,22 +897,46 @@
       <w:pPr>
         <w:rPr>
           <w:rFonts w:ascii="Times New Roman" w:hAnsi="Times New Roman" w:cs="Times New Roman"/>
+        </w:rPr>
+      </w:pPr>
+      <w:r>
+        <w:rPr>
+          <w:rFonts w:ascii="Times New Roman" w:hAnsi="Times New Roman" w:cs="Times New Roman"/>
+        </w:rPr>
+        <w:t xml:space="preserve">Bitwise Program: </w:t>
+      </w:r>
+      <w:r>
+        <w:rPr>
+          <w:rFonts w:ascii="Times New Roman" w:hAnsi="Times New Roman" w:cs="Times New Roman"/>
+        </w:rPr>
+        <w:t xml:space="preserve">it contains no loop and a few branch command. Therefore, </w:t>
+      </w:r>
+      <w:r>
+        <w:rPr>
+          <w:rFonts w:ascii="Times New Roman" w:hAnsi="Times New Roman" w:cs="Times New Roman"/>
+        </w:rPr>
+        <w:t>caching hardly have any effect on the program performance.</w:t>
+      </w:r>
+    </w:p>
+    <w:p>
+      <w:pPr>
+        <w:rPr>
+          <w:rFonts w:ascii="Times New Roman" w:hAnsi="Times New Roman" w:cs="Times New Roman"/>
+        </w:rPr>
+      </w:pPr>
+    </w:p>
+    <w:p>
+      <w:pPr>
+        <w:rPr>
+          <w:rFonts w:ascii="Times New Roman" w:hAnsi="Times New Roman" w:cs="Times New Roman"/>
           <w:i/>
         </w:rPr>
       </w:pPr>
-    </w:p>
-    <w:p>
-      <w:pPr>
+      <w:r>
         <w:rPr>
           <w:rFonts w:ascii="Times New Roman" w:hAnsi="Times New Roman" w:cs="Times New Roman"/>
           <w:i/>
         </w:rPr>
-      </w:pPr>
-      <w:r>
-        <w:rPr>
-          <w:rFonts w:ascii="Times New Roman" w:hAnsi="Times New Roman" w:cs="Times New Roman"/>
-          <w:i/>
-        </w:rPr>
         <w:t>evaluation procedure</w:t>
       </w:r>
     </w:p>
@@ -953,8 +950,34 @@
         <w:rPr>
           <w:rFonts w:ascii="Times New Roman" w:hAnsi="Times New Roman" w:cs="Times New Roman"/>
         </w:rPr>
-        <w:t>-compare the time consumed to run program</w:t>
-      </w:r>
+        <w:t>compare the clock cycle</w:t>
+      </w:r>
+      <w:r>
+        <w:rPr>
+          <w:rFonts w:ascii="Times New Roman" w:hAnsi="Times New Roman" w:cs="Times New Roman"/>
+        </w:rPr>
+        <w:t xml:space="preserve"> consumed to run program</w:t>
+      </w:r>
+    </w:p>
+    <w:p>
+      <w:pPr>
+        <w:rPr>
+          <w:rFonts w:ascii="Times New Roman" w:hAnsi="Times New Roman" w:cs="Times New Roman"/>
+        </w:rPr>
+      </w:pPr>
+      <w:r>
+        <w:rPr>
+          <w:rFonts w:ascii="Times New Roman" w:hAnsi="Times New Roman" w:cs="Times New Roman"/>
+        </w:rPr>
+        <w:t>justify the accuracy of final result</w:t>
+      </w:r>
+    </w:p>
+    <w:p>
+      <w:pPr>
+        <w:rPr>
+          <w:rFonts w:ascii="Times New Roman" w:hAnsi="Times New Roman" w:cs="Times New Roman"/>
+        </w:rPr>
+      </w:pPr>
     </w:p>
     <w:p>
       <w:pPr>
@@ -1086,17 +1109,299 @@
         </w:rPr>
         <w:t>).</w:t>
       </w:r>
-      <w:r>
-        <w:rPr>
-          <w:rFonts w:ascii="Times New Roman" w:hAnsi="Times New Roman" w:cs="Times New Roman" w:hint="eastAsia"/>
+    </w:p>
+    <w:p>
+      <w:pPr>
+        <w:rPr>
+          <w:rFonts w:ascii="Times New Roman" w:hAnsi="Times New Roman" w:cs="Times New Roman"/>
+        </w:rPr>
+      </w:pPr>
+      <w:r>
+        <w:rPr>
+          <w:rFonts w:ascii="Times New Roman" w:hAnsi="Times New Roman" w:cs="Times New Roman"/>
+        </w:rPr>
+        <w:t xml:space="preserve">Instruction fetch </w:t>
+      </w:r>
+      <w:r>
+        <w:rPr>
+          <w:rFonts w:ascii="Times New Roman" w:hAnsi="Times New Roman" w:cs="Times New Roman"/>
+        </w:rPr>
+        <w:t xml:space="preserve">stage fetches the instruction from memory according to the current value of the program counter </w:t>
+      </w:r>
+      <w:r>
+        <w:rPr>
+          <w:rFonts w:ascii="Times New Roman" w:hAnsi="Times New Roman" w:cs="Times New Roman"/>
+        </w:rPr>
+        <w:t>register and sends it to decode stage.</w:t>
+      </w:r>
+    </w:p>
+    <w:p>
+      <w:pPr>
+        <w:rPr>
+          <w:rFonts w:ascii="Times New Roman" w:hAnsi="Times New Roman" w:cs="Times New Roman"/>
+        </w:rPr>
+      </w:pPr>
+      <w:r>
+        <w:rPr>
+          <w:rFonts w:ascii="Times New Roman" w:hAnsi="Times New Roman" w:cs="Times New Roman"/>
+        </w:rPr>
+        <w:t xml:space="preserve">Instruction decode stage </w:t>
+      </w:r>
+      <w:r>
+        <w:rPr>
+          <w:rFonts w:ascii="Times New Roman" w:hAnsi="Times New Roman" w:cs="Times New Roman"/>
+        </w:rPr>
+        <w:t xml:space="preserve">receives the instruction from the instruction fetch unit and </w:t>
+      </w:r>
+      <w:r>
+        <w:rPr>
+          <w:rFonts w:ascii="Times New Roman" w:hAnsi="Times New Roman" w:cs="Times New Roman"/>
+        </w:rPr>
+        <w:t xml:space="preserve">sends appropriate signals </w:t>
+      </w:r>
+      <w:r>
+        <w:rPr>
+          <w:rFonts w:ascii="Times New Roman" w:hAnsi="Times New Roman" w:cs="Times New Roman"/>
+        </w:rPr>
+        <w:t xml:space="preserve">to other units in the pipeline. </w:t>
+      </w:r>
+      <w:r>
+        <w:rPr>
+          <w:rFonts w:ascii="Times New Roman" w:hAnsi="Times New Roman" w:cs="Times New Roman"/>
+        </w:rPr>
+        <w:t>It will control the ALU to perform the appropriate operation</w:t>
+      </w:r>
+      <w:r>
+        <w:rPr>
+          <w:rFonts w:ascii="Times New Roman" w:hAnsi="Times New Roman" w:cs="Times New Roman"/>
+        </w:rPr>
+        <w:t xml:space="preserve">. </w:t>
+      </w:r>
+      <w:r>
+        <w:rPr>
+          <w:rFonts w:ascii="Times New Roman" w:hAnsi="Times New Roman" w:cs="Times New Roman"/>
+        </w:rPr>
+        <w:t>It reads values from register file</w:t>
+      </w:r>
+      <w:r>
+        <w:rPr>
+          <w:rFonts w:ascii="Times New Roman" w:hAnsi="Times New Roman" w:cs="Times New Roman"/>
+        </w:rPr>
+        <w:t xml:space="preserve"> and sent them into the input of ALU</w:t>
+      </w:r>
+      <w:r>
+        <w:rPr>
+          <w:rFonts w:ascii="Times New Roman" w:hAnsi="Times New Roman" w:cs="Times New Roman"/>
+        </w:rPr>
+        <w:t xml:space="preserve"> if needed</w:t>
+      </w:r>
+      <w:r>
+        <w:rPr>
+          <w:rFonts w:ascii="Times New Roman" w:hAnsi="Times New Roman" w:cs="Times New Roman"/>
+        </w:rPr>
+        <w:t xml:space="preserve">. </w:t>
+      </w:r>
+      <w:r>
+        <w:rPr>
+          <w:rFonts w:ascii="Times New Roman" w:hAnsi="Times New Roman" w:cs="Times New Roman"/>
+        </w:rPr>
+        <w:t>It also handles the signal</w:t>
+      </w:r>
+      <w:r>
+        <w:rPr>
+          <w:rFonts w:ascii="Times New Roman" w:hAnsi="Times New Roman" w:cs="Times New Roman"/>
+        </w:rPr>
+        <w:t>s</w:t>
+      </w:r>
+      <w:r>
+        <w:rPr>
+          <w:rFonts w:ascii="Times New Roman" w:hAnsi="Times New Roman" w:cs="Times New Roman"/>
+        </w:rPr>
+        <w:t xml:space="preserve"> for branch and forwarding.</w:t>
+      </w:r>
+      <w:r>
+        <w:rPr>
+          <w:rFonts w:ascii="Times New Roman" w:hAnsi="Times New Roman" w:cs="Times New Roman"/>
+        </w:rPr>
+        <w:t xml:space="preserve"> If there is a branch, a s</w:t>
+      </w:r>
+      <w:r>
+        <w:rPr>
+          <w:rFonts w:ascii="Times New Roman" w:hAnsi="Times New Roman" w:cs="Times New Roman"/>
+        </w:rPr>
+        <w:t>ignal will be sent to the IF sta</w:t>
+      </w:r>
+      <w:r>
+        <w:rPr>
+          <w:rFonts w:ascii="Times New Roman" w:hAnsi="Times New Roman" w:cs="Times New Roman"/>
+        </w:rPr>
+        <w:t xml:space="preserve">ge to change PC value. </w:t>
+      </w:r>
+      <w:r>
+        <w:rPr>
+          <w:rFonts w:ascii="Times New Roman" w:hAnsi="Times New Roman" w:cs="Times New Roman"/>
+        </w:rPr>
+        <w:t>A signal for forwarding unit keeps track of the destination register of the previous instruction. Thus, forwarding unit can decide whether to operate on current register value or the ALU output.</w:t>
+      </w:r>
+      <w:r>
+        <w:rPr>
+          <w:rFonts w:ascii="Times New Roman" w:hAnsi="Times New Roman" w:cs="Times New Roman"/>
+        </w:rPr>
+        <w:t xml:space="preserve"> If forwarding needs to be conducted, another signa</w:t>
+      </w:r>
+      <w:r>
+        <w:rPr>
+          <w:rFonts w:ascii="Times New Roman" w:hAnsi="Times New Roman" w:cs="Times New Roman"/>
+        </w:rPr>
+        <w:t>l informs the forwarding unit whether ALU should receive result from the last instruction or from memory stage.</w:t>
+      </w:r>
+      <w:r>
+        <w:rPr>
+          <w:rFonts w:ascii="Times New Roman" w:hAnsi="Times New Roman" w:cs="Times New Roman"/>
         </w:rPr>
         <w:t xml:space="preserve"> </w:t>
       </w:r>
+    </w:p>
+    <w:p>
+      <w:pPr>
+        <w:rPr>
+          <w:rFonts w:ascii="Times New Roman" w:hAnsi="Times New Roman" w:cs="Times New Roman"/>
+        </w:rPr>
+      </w:pPr>
+      <w:r>
+        <w:rPr>
+          <w:rFonts w:ascii="Times New Roman" w:hAnsi="Times New Roman" w:cs="Times New Roman"/>
+        </w:rPr>
+        <w:t>Execution stage receives signals from the decode stage and forwarding unit. It is a simple unit to operate on the passed operands based on the opcode.</w:t>
+      </w:r>
+    </w:p>
+    <w:p>
+      <w:pPr>
+        <w:rPr>
+          <w:rFonts w:ascii="Times New Roman" w:hAnsi="Times New Roman" w:cs="Times New Roman"/>
+        </w:rPr>
+      </w:pPr>
+      <w:r>
+        <w:rPr>
+          <w:rFonts w:ascii="Times New Roman" w:hAnsi="Times New Roman" w:cs="Times New Roman"/>
+        </w:rPr>
+        <w:t xml:space="preserve">Memory stage acts on all data memory accesses. It receives a signal from the decoder and determine whether </w:t>
+      </w:r>
+      <w:r>
+        <w:rPr>
+          <w:rFonts w:ascii="Times New Roman" w:hAnsi="Times New Roman" w:cs="Times New Roman"/>
+        </w:rPr>
+        <w:t>the current instruction need</w:t>
+      </w:r>
+      <w:r>
+        <w:rPr>
+          <w:rFonts w:ascii="Times New Roman" w:hAnsi="Times New Roman" w:cs="Times New Roman"/>
+        </w:rPr>
+        <w:t>s</w:t>
+      </w:r>
+      <w:r>
+        <w:rPr>
+          <w:rFonts w:ascii="Times New Roman" w:hAnsi="Times New Roman" w:cs="Times New Roman"/>
+        </w:rPr>
+        <w:t xml:space="preserve"> to access memory.</w:t>
+      </w:r>
+    </w:p>
+    <w:p>
+      <w:pPr>
+        <w:rPr>
+          <w:rFonts w:ascii="Times New Roman" w:hAnsi="Times New Roman" w:cs="Times New Roman"/>
+        </w:rPr>
+      </w:pPr>
+      <w:r>
+        <w:rPr>
+          <w:rFonts w:ascii="Times New Roman" w:hAnsi="Times New Roman" w:cs="Times New Roman"/>
+        </w:rPr>
+        <w:t>Write back stage receives signals from the EX stage to determine whether it needs to stall for memory or it can take the value from EX stage directly and perform write back. The destination register is sent from the dec</w:t>
+      </w:r>
+      <w:bookmarkStart w:id="0" w:name="_GoBack"/>
+      <w:bookmarkEnd w:id="0"/>
+      <w:r>
+        <w:rPr>
+          <w:rFonts w:ascii="Times New Roman" w:hAnsi="Times New Roman" w:cs="Times New Roman"/>
+        </w:rPr>
+        <w:t>oder to it.</w:t>
+      </w:r>
+    </w:p>
+    <w:p>
+      <w:pPr>
+        <w:rPr>
+          <w:rFonts w:ascii="Times New Roman" w:hAnsi="Times New Roman" w:cs="Times New Roman"/>
+        </w:rPr>
+      </w:pPr>
+      <w:r>
+        <w:rPr>
+          <w:rFonts w:ascii="Times New Roman" w:hAnsi="Times New Roman" w:cs="Times New Roman"/>
+        </w:rPr>
+        <w:t xml:space="preserve">Between these stages, pipeline registers are inserted to ensure that </w:t>
+      </w:r>
+      <w:r>
+        <w:rPr>
+          <w:rFonts w:ascii="Times New Roman" w:hAnsi="Times New Roman" w:cs="Times New Roman"/>
+        </w:rPr>
+        <w:t xml:space="preserve">there is no conflicting data due to multiple instructions being executed simultaneously. </w:t>
+      </w:r>
+    </w:p>
+    <w:p>
+      <w:pPr>
+        <w:rPr>
+          <w:rFonts w:ascii="Times New Roman" w:hAnsi="Times New Roman" w:cs="Times New Roman"/>
+        </w:rPr>
+      </w:pPr>
       <w:r>
         <w:rPr>
           <w:rFonts w:ascii="Times New Roman" w:hAnsi="Times New Roman" w:cs="Times New Roman"/>
         </w:rPr>
         <w:t>Forwarding unit is a hardware solution to deal with data hazards, which is to pass proper values early from the pipeline registers to the input of ALU rather than waiting for WB to write register file.</w:t>
+      </w:r>
+      <w:r>
+        <w:rPr>
+          <w:rFonts w:ascii="Times New Roman" w:hAnsi="Times New Roman" w:cs="Times New Roman"/>
+          <w:sz w:val="26"/>
+          <w:szCs w:val="26"/>
+        </w:rPr>
+        <w:t xml:space="preserve"> </w:t>
+      </w:r>
+      <w:r>
+        <w:rPr>
+          <w:rFonts w:ascii="Times New Roman" w:hAnsi="Times New Roman" w:cs="Times New Roman"/>
+        </w:rPr>
+        <w:t xml:space="preserve">When the latter instruction depends on a non-memory instruction that </w:t>
+      </w:r>
+      <w:r>
+        <w:rPr>
+          <w:rFonts w:ascii="Times New Roman" w:hAnsi="Times New Roman" w:cs="Times New Roman"/>
+        </w:rPr>
+        <w:t xml:space="preserve">before </w:t>
+      </w:r>
+      <w:r>
+        <w:rPr>
+          <w:rFonts w:ascii="Times New Roman" w:hAnsi="Times New Roman" w:cs="Times New Roman"/>
+        </w:rPr>
+        <w:t>it, the forwarding unit will feedback the out</w:t>
+      </w:r>
+      <w:r>
+        <w:rPr>
+          <w:rFonts w:ascii="Times New Roman" w:hAnsi="Times New Roman" w:cs="Times New Roman"/>
+        </w:rPr>
+        <w:t>put of the EX stage back to it</w:t>
+      </w:r>
+      <w:r>
+        <w:rPr>
+          <w:rFonts w:ascii="Times New Roman" w:hAnsi="Times New Roman" w:cs="Times New Roman"/>
+        </w:rPr>
+        <w:t xml:space="preserve">. When the latter instruction depends on a memory instruction, the forwarding unit will pass the output of the memory stage to the EX stage. </w:t>
+      </w:r>
+      <w:r>
+        <w:rPr>
+          <w:rFonts w:ascii="MS Mincho" w:eastAsia="MS Mincho" w:hAnsi="MS Mincho" w:cs="MS Mincho"/>
+        </w:rPr>
+        <w:t> +</w:t>
       </w:r>
     </w:p>
     <w:p>
@@ -1327,7 +1632,19 @@
         <w:rPr>
           <w:rFonts w:ascii="Times New Roman" w:hAnsi="Times New Roman" w:cs="Times New Roman"/>
         </w:rPr>
-        <w:t xml:space="preserve">The cache implemented in </w:t>
+        <w:t>The cache</w:t>
+      </w:r>
+      <w:r>
+        <w:rPr>
+          <w:rFonts w:ascii="Times New Roman" w:hAnsi="Times New Roman" w:cs="Times New Roman"/>
+        </w:rPr>
+        <w:t>s</w:t>
+      </w:r>
+      <w:r>
+        <w:rPr>
+          <w:rFonts w:ascii="Times New Roman" w:hAnsi="Times New Roman" w:cs="Times New Roman"/>
+        </w:rPr>
+        <w:t xml:space="preserve"> implemented in </w:t>
       </w:r>
       <w:r>
         <w:rPr>
@@ -1631,6 +1948,164 @@
           <w:rFonts w:ascii="Times New Roman" w:hAnsi="Times New Roman" w:cs="Times New Roman"/>
         </w:rPr>
       </w:pPr>
+      <w:r>
+        <w:rPr>
+          <w:rFonts w:ascii="Times New Roman" w:hAnsi="Times New Roman" w:cs="Times New Roman"/>
+        </w:rPr>
+        <w:t xml:space="preserve">This project helps us to understand how a pipeline processor works and </w:t>
+      </w:r>
+      <w:r>
+        <w:rPr>
+          <w:rFonts w:ascii="Times New Roman" w:hAnsi="Times New Roman" w:cs="Times New Roman"/>
+        </w:rPr>
+        <w:t>how it can</w:t>
+      </w:r>
+      <w:r>
+        <w:rPr>
+          <w:rFonts w:ascii="Times New Roman" w:hAnsi="Times New Roman" w:cs="Times New Roman"/>
+        </w:rPr>
+        <w:t xml:space="preserve"> be optimized </w:t>
+      </w:r>
+      <w:r>
+        <w:rPr>
+          <w:rFonts w:ascii="Times New Roman" w:hAnsi="Times New Roman" w:cs="Times New Roman"/>
+        </w:rPr>
+        <w:t>by implementing separate cache</w:t>
+      </w:r>
+      <w:r>
+        <w:rPr>
+          <w:rFonts w:ascii="Times New Roman" w:hAnsi="Times New Roman" w:cs="Times New Roman"/>
+        </w:rPr>
+        <w:t>s</w:t>
+      </w:r>
+      <w:r>
+        <w:rPr>
+          <w:rFonts w:ascii="Times New Roman" w:hAnsi="Times New Roman" w:cs="Times New Roman"/>
+        </w:rPr>
+        <w:t xml:space="preserve"> for instruction and data.</w:t>
+      </w:r>
+      <w:r>
+        <w:rPr>
+          <w:rFonts w:ascii="Times New Roman" w:hAnsi="Times New Roman" w:cs="Times New Roman"/>
+        </w:rPr>
+        <w:t xml:space="preserve"> </w:t>
+      </w:r>
+      <w:r>
+        <w:rPr>
+          <w:rFonts w:ascii="Times New Roman" w:hAnsi="Times New Roman" w:cs="Times New Roman"/>
+        </w:rPr>
+        <w:t xml:space="preserve">The caches </w:t>
+      </w:r>
+      <w:r>
+        <w:rPr>
+          <w:rFonts w:ascii="Times New Roman" w:hAnsi="Times New Roman" w:cs="Times New Roman"/>
+        </w:rPr>
+        <w:t xml:space="preserve">can </w:t>
+      </w:r>
+      <w:r>
+        <w:rPr>
+          <w:rFonts w:ascii="Times New Roman" w:hAnsi="Times New Roman" w:cs="Times New Roman"/>
+        </w:rPr>
+        <w:t>save CPU time</w:t>
+      </w:r>
+      <w:r>
+        <w:rPr>
+          <w:rFonts w:ascii="Times New Roman" w:hAnsi="Times New Roman" w:cs="Times New Roman"/>
+        </w:rPr>
+        <w:t xml:space="preserve"> by reducing time delay when accessing memory with</w:t>
+      </w:r>
+      <w:r>
+        <w:rPr>
+          <w:rFonts w:ascii="Times New Roman" w:hAnsi="Times New Roman" w:cs="Times New Roman"/>
+        </w:rPr>
+        <w:t xml:space="preserve"> </w:t>
+      </w:r>
+      <w:proofErr w:type="spellStart"/>
+      <w:r>
+        <w:rPr>
+          <w:rFonts w:ascii="Times New Roman" w:hAnsi="Times New Roman" w:cs="Times New Roman"/>
+        </w:rPr>
+        <w:t>lw</w:t>
+      </w:r>
+      <w:proofErr w:type="spellEnd"/>
+      <w:r>
+        <w:rPr>
+          <w:rFonts w:ascii="Times New Roman" w:hAnsi="Times New Roman" w:cs="Times New Roman"/>
+        </w:rPr>
+        <w:t xml:space="preserve"> and </w:t>
+      </w:r>
+      <w:proofErr w:type="spellStart"/>
+      <w:r>
+        <w:rPr>
+          <w:rFonts w:ascii="Times New Roman" w:hAnsi="Times New Roman" w:cs="Times New Roman"/>
+        </w:rPr>
+        <w:t>sw</w:t>
+      </w:r>
+      <w:proofErr w:type="spellEnd"/>
+      <w:r>
+        <w:rPr>
+          <w:rFonts w:ascii="Times New Roman" w:hAnsi="Times New Roman" w:cs="Times New Roman"/>
+        </w:rPr>
+        <w:t xml:space="preserve"> instructions. </w:t>
+      </w:r>
+    </w:p>
+    <w:p>
+      <w:pPr>
+        <w:rPr>
+          <w:rFonts w:ascii="Times New Roman" w:hAnsi="Times New Roman" w:cs="Times New Roman"/>
+        </w:rPr>
+      </w:pPr>
+      <w:r>
+        <w:rPr>
+          <w:rFonts w:ascii="Times New Roman" w:hAnsi="Times New Roman" w:cs="Times New Roman"/>
+        </w:rPr>
+        <w:t>The was a difficult project, mostly because we need to combine developed pipelined processor structure in project 4 and cache together. We need to merge separate memory into a unified one.</w:t>
+      </w:r>
+    </w:p>
+    <w:p>
+      <w:pPr>
+        <w:rPr>
+          <w:rFonts w:ascii="Times New Roman" w:hAnsi="Times New Roman" w:cs="Times New Roman"/>
+        </w:rPr>
+      </w:pPr>
+      <w:r>
+        <w:rPr>
+          <w:rFonts w:ascii="Times New Roman" w:hAnsi="Times New Roman" w:cs="Times New Roman"/>
+        </w:rPr>
+        <w:t xml:space="preserve">And we </w:t>
+      </w:r>
+      <w:r>
+        <w:rPr>
+          <w:rFonts w:ascii="Times New Roman" w:hAnsi="Times New Roman" w:cs="Times New Roman"/>
+        </w:rPr>
+        <w:t>had to revise our design multiple times when wired the components together.</w:t>
+      </w:r>
+    </w:p>
+    <w:p>
+      <w:pPr>
+        <w:rPr>
+          <w:rFonts w:ascii="Times New Roman" w:hAnsi="Times New Roman" w:cs="Times New Roman"/>
+        </w:rPr>
+      </w:pPr>
+      <w:r>
+        <w:rPr>
+          <w:rFonts w:ascii="Times New Roman" w:hAnsi="Times New Roman" w:cs="Times New Roman"/>
+        </w:rPr>
+        <w:t xml:space="preserve">Other future improves that could be implemented on processor are better branch prediction and register renaming to eliminate name dependencies. </w:t>
+      </w:r>
+    </w:p>
+    <w:p>
+      <w:pPr>
+        <w:rPr>
+          <w:rFonts w:ascii="Times New Roman" w:hAnsi="Times New Roman" w:cs="Times New Roman"/>
+        </w:rPr>
+      </w:pPr>
+      <w:r>
+        <w:rPr>
+          <w:rFonts w:ascii="Times New Roman" w:hAnsi="Times New Roman" w:cs="Times New Roman"/>
+        </w:rPr>
+        <w:t xml:space="preserve"> </w:t>
+      </w:r>
     </w:p>
     <w:sectPr>
       <w:pgSz w:w="12240" w:h="15840"/>
@@ -1645,6 +2120,60 @@
 <file path=word/numbering.xml><?xml version="1.0" encoding="utf-8"?>
 <w:numbering xmlns:wpc="http://schemas.microsoft.com/office/word/2010/wordprocessingCanvas" xmlns:mo="http://schemas.microsoft.com/office/mac/office/2008/main" xmlns:mc="http://schemas.openxmlformats.org/markup-compatibility/2006" xmlns:mv="urn:schemas-microsoft-com:mac:vml" xmlns:o="urn:schemas-microsoft-com:office:office" xmlns:r="http://schemas.openxmlformats.org/officeDocument/2006/relationships" xmlns:m="http://schemas.openxmlformats.org/officeDocument/2006/math" xmlns:v="urn:schemas-microsoft-com:vml" xmlns:wp14="http://schemas.microsoft.com/office/word/2010/wordprocessingDrawing" xmlns:wp="http://schemas.openxmlformats.org/drawingml/2006/wordprocessingDrawing" xmlns:w10="urn:schemas-microsoft-com:office:word" xmlns:w="http://schemas.openxmlformats.org/wordprocessingml/2006/main" xmlns:w14="http://schemas.microsoft.com/office/word/2010/wordml" xmlns:w15="http://schemas.microsoft.com/office/word/2012/wordml" xmlns:wpg="http://schemas.microsoft.com/office/word/2010/wordprocessingGroup" xmlns:wpi="http://schemas.microsoft.com/office/word/2010/wordprocessingInk" xmlns:wne="http://schemas.microsoft.com/office/word/2006/wordml" xmlns:wps="http://schemas.microsoft.com/office/word/2010/wordprocessingShape" mc:Ignorable="w14 w15 wp14">
   <w:abstractNum w:abstractNumId="0">
+    <w:nsid w:val="00000001"/>
+    <w:multiLevelType w:val="hybridMultilevel"/>
+    <w:tmpl w:val="00000001"/>
+    <w:lvl w:ilvl="0" w:tplc="00000001">
+      <w:start w:val="3"/>
+      <w:numFmt w:val="decimal"/>
+      <w:lvlText w:val="%1."/>
+      <w:lvlJc w:val="left"/>
+      <w:pPr>
+        <w:ind w:left="720" w:hanging="360"/>
+      </w:pPr>
+    </w:lvl>
+    <w:lvl w:ilvl="1" w:tplc="FFFFFFFF">
+      <w:numFmt w:val="decimal"/>
+      <w:lvlText w:val=""/>
+      <w:lvlJc w:val="left"/>
+    </w:lvl>
+    <w:lvl w:ilvl="2" w:tplc="FFFFFFFF">
+      <w:numFmt w:val="decimal"/>
+      <w:lvlText w:val=""/>
+      <w:lvlJc w:val="left"/>
+    </w:lvl>
+    <w:lvl w:ilvl="3" w:tplc="FFFFFFFF">
+      <w:numFmt w:val="decimal"/>
+      <w:lvlText w:val=""/>
+      <w:lvlJc w:val="left"/>
+    </w:lvl>
+    <w:lvl w:ilvl="4" w:tplc="FFFFFFFF">
+      <w:numFmt w:val="decimal"/>
+      <w:lvlText w:val=""/>
+      <w:lvlJc w:val="left"/>
+    </w:lvl>
+    <w:lvl w:ilvl="5" w:tplc="FFFFFFFF">
+      <w:numFmt w:val="decimal"/>
+      <w:lvlText w:val=""/>
+      <w:lvlJc w:val="left"/>
+    </w:lvl>
+    <w:lvl w:ilvl="6" w:tplc="FFFFFFFF">
+      <w:numFmt w:val="decimal"/>
+      <w:lvlText w:val=""/>
+      <w:lvlJc w:val="left"/>
+    </w:lvl>
+    <w:lvl w:ilvl="7" w:tplc="FFFFFFFF">
+      <w:numFmt w:val="decimal"/>
+      <w:lvlText w:val=""/>
+      <w:lvlJc w:val="left"/>
+    </w:lvl>
+    <w:lvl w:ilvl="8" w:tplc="FFFFFFFF">
+      <w:numFmt w:val="decimal"/>
+      <w:lvlText w:val=""/>
+      <w:lvlJc w:val="left"/>
+    </w:lvl>
+  </w:abstractNum>
+  <w:abstractNum w:abstractNumId="1">
     <w:nsid w:val="60B84A8C"/>
     <w:multiLevelType w:val="multilevel"/>
     <w:tmpl w:val="43DA63E2"/>
@@ -1757,7 +2286,7 @@
       </w:pPr>
     </w:lvl>
   </w:abstractNum>
-  <w:abstractNum w:abstractNumId="1">
+  <w:abstractNum w:abstractNumId="2">
     <w:nsid w:val="7DB731DC"/>
     <w:multiLevelType w:val="multilevel"/>
     <w:tmpl w:val="E14C9F02"/>
@@ -1870,7 +2399,7 @@
       </w:pPr>
     </w:lvl>
   </w:abstractNum>
-  <w:abstractNum w:abstractNumId="2">
+  <w:abstractNum w:abstractNumId="3">
     <w:nsid w:val="7F9A1624"/>
     <w:multiLevelType w:val="multilevel"/>
     <w:tmpl w:val="4D5C22C0"/>
@@ -1984,13 +2513,16 @@
     </w:lvl>
   </w:abstractNum>
   <w:num w:numId="1">
+    <w:abstractNumId w:val="3"/>
+  </w:num>
+  <w:num w:numId="2">
+    <w:abstractNumId w:val="1"/>
+  </w:num>
+  <w:num w:numId="3">
     <w:abstractNumId w:val="2"/>
   </w:num>
-  <w:num w:numId="2">
+  <w:num w:numId="4">
     <w:abstractNumId w:val="0"/>
-  </w:num>
-  <w:num w:numId="3">
-    <w:abstractNumId w:val="1"/>
   </w:num>
 </w:numbering>
 </file>

</xml_diff>